<commit_message>
Añadido contenido al documento de arboles de decision
</commit_message>
<xml_diff>
--- a/Documentation/Dudas y anotaciones.docx
+++ b/Documentation/Dudas y anotaciones.docx
@@ -10600,8 +10600,6 @@
         </w:rPr>
         <w:t>Plantear las diferentes propuestas recabadas con el objetivo de corroborar que son adecuadas.</w:t>
       </w:r>
-      <w:bookmarkStart w:id="0" w:name="_GoBack"/>
-      <w:bookmarkEnd w:id="0"/>
     </w:p>
     <w:p>
       <w:pPr>
@@ -11323,6 +11321,90 @@
           <w:szCs w:val="24"/>
         </w:rPr>
         <w:t>.</w:t>
+      </w:r>
+    </w:p>
+    <w:p>
+      <w:pPr>
+        <w:pStyle w:val="Prrafodelista"/>
+        <w:numPr>
+          <w:ilvl w:val="0"/>
+          <w:numId w:val="1"/>
+        </w:numPr>
+        <w:rPr>
+          <w:b/>
+        </w:rPr>
+      </w:pPr>
+      <w:r>
+        <w:rPr>
+          <w:rFonts w:ascii="Times New Roman" w:hAnsi="Times New Roman" w:cs="Times New Roman"/>
+          <w:sz w:val="24"/>
+          <w:szCs w:val="24"/>
+        </w:rPr>
+        <w:t xml:space="preserve">Añadir documento “Online Machine </w:t>
+      </w:r>
+      <w:proofErr w:type="spellStart"/>
+      <w:r>
+        <w:rPr>
+          <w:rFonts w:ascii="Times New Roman" w:hAnsi="Times New Roman" w:cs="Times New Roman"/>
+          <w:sz w:val="24"/>
+          <w:szCs w:val="24"/>
+        </w:rPr>
+        <w:t>Learning</w:t>
+      </w:r>
+      <w:proofErr w:type="spellEnd"/>
+      <w:r>
+        <w:rPr>
+          <w:rFonts w:ascii="Times New Roman" w:hAnsi="Times New Roman" w:cs="Times New Roman"/>
+          <w:sz w:val="24"/>
+          <w:szCs w:val="24"/>
+        </w:rPr>
+        <w:t xml:space="preserve"> in Big Data </w:t>
+      </w:r>
+      <w:proofErr w:type="spellStart"/>
+      <w:r>
+        <w:rPr>
+          <w:rFonts w:ascii="Times New Roman" w:hAnsi="Times New Roman" w:cs="Times New Roman"/>
+          <w:sz w:val="24"/>
+          <w:szCs w:val="24"/>
+        </w:rPr>
+        <w:t>Streams</w:t>
+      </w:r>
+      <w:proofErr w:type="spellEnd"/>
+      <w:r>
+        <w:rPr>
+          <w:rFonts w:ascii="Times New Roman" w:hAnsi="Times New Roman" w:cs="Times New Roman"/>
+          <w:sz w:val="24"/>
+          <w:szCs w:val="24"/>
+        </w:rPr>
+        <w:t xml:space="preserve"> (2018)</w:t>
+      </w:r>
+      <w:bookmarkStart w:id="0" w:name="_GoBack"/>
+      <w:bookmarkEnd w:id="0"/>
+      <w:r>
+        <w:rPr>
+          <w:rFonts w:ascii="Times New Roman" w:hAnsi="Times New Roman" w:cs="Times New Roman"/>
+          <w:sz w:val="24"/>
+          <w:szCs w:val="24"/>
+        </w:rPr>
+        <w:t xml:space="preserve">” al grupo de </w:t>
+      </w:r>
+      <w:proofErr w:type="spellStart"/>
+      <w:r>
+        <w:rPr>
+          <w:rFonts w:ascii="Times New Roman" w:hAnsi="Times New Roman" w:cs="Times New Roman"/>
+          <w:sz w:val="24"/>
+          <w:szCs w:val="24"/>
+        </w:rPr>
+        <w:t>surveys</w:t>
+      </w:r>
+      <w:proofErr w:type="spellEnd"/>
+      <w:r>
+        <w:rPr>
+          <w:rFonts w:ascii="Times New Roman" w:hAnsi="Times New Roman" w:cs="Times New Roman"/>
+          <w:sz w:val="24"/>
+          <w:szCs w:val="24"/>
+        </w:rPr>
+        <w:t xml:space="preserve"> a consultar.</w:t>
       </w:r>
     </w:p>
     <w:p>

</xml_diff>

<commit_message>
Añadido contenido a la memoria del TFM y al documento de ensemble
</commit_message>
<xml_diff>
--- a/Documentation/Dudas y anotaciones.docx
+++ b/Documentation/Dudas y anotaciones.docx
@@ -8507,6 +8507,26 @@
           <w:szCs w:val="24"/>
         </w:rPr>
         <w:t>Ir mandando lo que vaya redactando del TFM.</w:t>
+      </w:r>
+    </w:p>
+    <w:p>
+      <w:pPr>
+        <w:pStyle w:val="Prrafodelista"/>
+        <w:numPr>
+          <w:ilvl w:val="0"/>
+          <w:numId w:val="1"/>
+        </w:numPr>
+        <w:rPr>
+          <w:b/>
+        </w:rPr>
+      </w:pPr>
+      <w:r>
+        <w:rPr>
+          <w:rFonts w:ascii="Times New Roman" w:hAnsi="Times New Roman" w:cs="Times New Roman"/>
+          <w:sz w:val="24"/>
+          <w:szCs w:val="24"/>
+        </w:rPr>
+        <w:t>En la teoría de las redes bayesianas, ¿tengo que poner mucha notación? ¿O no hace falta?</w:t>
       </w:r>
       <w:bookmarkStart w:id="1" w:name="_GoBack"/>
       <w:bookmarkEnd w:id="1"/>

</xml_diff>

<commit_message>
Añadido contenido de la reunión
</commit_message>
<xml_diff>
--- a/Documentation/Dudas y anotaciones.docx
+++ b/Documentation/Dudas y anotaciones.docx
@@ -183,6 +183,134 @@
       <w:r>
         <w:rPr>
           <w:rFonts w:ascii="Times New Roman" w:hAnsi="Times New Roman" w:cs="Times New Roman"/>
+          <w:sz w:val="24"/>
+          <w:szCs w:val="24"/>
+        </w:rPr>
+        <w:t>.</w:t>
+      </w:r>
+      <w:r>
+        <w:rPr>
+          <w:rFonts w:ascii="Times New Roman" w:hAnsi="Times New Roman" w:cs="Times New Roman"/>
+          <w:sz w:val="24"/>
+          <w:szCs w:val="24"/>
+        </w:rPr>
+        <w:t xml:space="preserve"> </w:t>
+      </w:r>
+      <w:r>
+        <w:rPr>
+          <w:rFonts w:ascii="Times New Roman" w:hAnsi="Times New Roman" w:cs="Times New Roman"/>
+          <w:color w:val="2F5496" w:themeColor="accent1" w:themeShade="BF"/>
+          <w:sz w:val="24"/>
+          <w:szCs w:val="24"/>
+        </w:rPr>
+        <w:t xml:space="preserve">-&gt; Centrarnos en </w:t>
+      </w:r>
+      <w:proofErr w:type="spellStart"/>
+      <w:r>
+        <w:rPr>
+          <w:rFonts w:ascii="Times New Roman" w:hAnsi="Times New Roman" w:cs="Times New Roman"/>
+          <w:color w:val="2F5496" w:themeColor="accent1" w:themeShade="BF"/>
+          <w:sz w:val="24"/>
+          <w:szCs w:val="24"/>
+        </w:rPr>
+        <w:t>partitioning</w:t>
+      </w:r>
+      <w:proofErr w:type="spellEnd"/>
+      <w:r>
+        <w:rPr>
+          <w:rFonts w:ascii="Times New Roman" w:hAnsi="Times New Roman" w:cs="Times New Roman"/>
+          <w:color w:val="2F5496" w:themeColor="accent1" w:themeShade="BF"/>
+          <w:sz w:val="24"/>
+          <w:szCs w:val="24"/>
+        </w:rPr>
+        <w:t xml:space="preserve">, </w:t>
+      </w:r>
+      <w:proofErr w:type="spellStart"/>
+      <w:r>
+        <w:rPr>
+          <w:rFonts w:ascii="Times New Roman" w:hAnsi="Times New Roman" w:cs="Times New Roman"/>
+          <w:color w:val="2F5496" w:themeColor="accent1" w:themeShade="BF"/>
+          <w:sz w:val="24"/>
+          <w:szCs w:val="24"/>
+        </w:rPr>
+        <w:t>hierarchical</w:t>
+      </w:r>
+      <w:proofErr w:type="spellEnd"/>
+      <w:r>
+        <w:rPr>
+          <w:rFonts w:ascii="Times New Roman" w:hAnsi="Times New Roman" w:cs="Times New Roman"/>
+          <w:color w:val="2F5496" w:themeColor="accent1" w:themeShade="BF"/>
+          <w:sz w:val="24"/>
+          <w:szCs w:val="24"/>
+        </w:rPr>
+        <w:t xml:space="preserve">, </w:t>
+      </w:r>
+      <w:proofErr w:type="spellStart"/>
+      <w:r>
+        <w:rPr>
+          <w:rFonts w:ascii="Times New Roman" w:hAnsi="Times New Roman" w:cs="Times New Roman"/>
+          <w:color w:val="2F5496" w:themeColor="accent1" w:themeShade="BF"/>
+          <w:sz w:val="24"/>
+          <w:szCs w:val="24"/>
+        </w:rPr>
+        <w:t>model-based</w:t>
+      </w:r>
+      <w:proofErr w:type="spellEnd"/>
+      <w:r>
+        <w:rPr>
+          <w:rFonts w:ascii="Times New Roman" w:hAnsi="Times New Roman" w:cs="Times New Roman"/>
+          <w:color w:val="2F5496" w:themeColor="accent1" w:themeShade="BF"/>
+          <w:sz w:val="24"/>
+          <w:szCs w:val="24"/>
+        </w:rPr>
+        <w:t xml:space="preserve"> (</w:t>
+      </w:r>
+      <w:proofErr w:type="spellStart"/>
+      <w:r>
+        <w:rPr>
+          <w:rFonts w:ascii="Times New Roman" w:hAnsi="Times New Roman" w:cs="Times New Roman"/>
+          <w:color w:val="2F5496" w:themeColor="accent1" w:themeShade="BF"/>
+          <w:sz w:val="24"/>
+          <w:szCs w:val="24"/>
+        </w:rPr>
+        <w:t>probablistic</w:t>
+      </w:r>
+      <w:proofErr w:type="spellEnd"/>
+      <w:r>
+        <w:rPr>
+          <w:rFonts w:ascii="Times New Roman" w:hAnsi="Times New Roman" w:cs="Times New Roman"/>
+          <w:color w:val="2F5496" w:themeColor="accent1" w:themeShade="BF"/>
+          <w:sz w:val="24"/>
+          <w:szCs w:val="24"/>
+        </w:rPr>
+        <w:t xml:space="preserve">) y </w:t>
+      </w:r>
+      <w:proofErr w:type="spellStart"/>
+      <w:r>
+        <w:rPr>
+          <w:rFonts w:ascii="Times New Roman" w:hAnsi="Times New Roman" w:cs="Times New Roman"/>
+          <w:color w:val="2F5496" w:themeColor="accent1" w:themeShade="BF"/>
+          <w:sz w:val="24"/>
+          <w:szCs w:val="24"/>
+        </w:rPr>
+        <w:t>micro-</w:t>
+      </w:r>
+      <w:proofErr w:type="gramStart"/>
+      <w:r>
+        <w:rPr>
+          <w:rFonts w:ascii="Times New Roman" w:hAnsi="Times New Roman" w:cs="Times New Roman"/>
+          <w:color w:val="2F5496" w:themeColor="accent1" w:themeShade="BF"/>
+          <w:sz w:val="24"/>
+          <w:szCs w:val="24"/>
+        </w:rPr>
+        <w:t>clusters</w:t>
+      </w:r>
+      <w:proofErr w:type="spellEnd"/>
+      <w:proofErr w:type="gramEnd"/>
+      <w:r>
+        <w:rPr>
+          <w:rFonts w:ascii="Times New Roman" w:hAnsi="Times New Roman" w:cs="Times New Roman"/>
+          <w:color w:val="2F5496" w:themeColor="accent1" w:themeShade="BF"/>
           <w:sz w:val="24"/>
           <w:szCs w:val="24"/>
         </w:rPr>
@@ -8528,8 +8656,575 @@
         </w:rPr>
         <w:t>En la teoría de las redes bayesianas, ¿tengo que poner mucha notación? ¿O no hace falta?</w:t>
       </w:r>
+    </w:p>
+    <w:p>
+      <w:pPr>
+        <w:ind w:left="360"/>
+      </w:pPr>
+    </w:p>
+    <w:p>
+      <w:pPr>
+        <w:ind w:left="360"/>
+      </w:pPr>
+    </w:p>
+    <w:p>
+      <w:pPr>
+        <w:pStyle w:val="Ttulo1"/>
+      </w:pPr>
+      <w:r>
+        <w:t>REUNIÓN 26 de abril 2019</w:t>
+      </w:r>
+    </w:p>
+    <w:p>
+      <w:pPr>
+        <w:pStyle w:val="Prrafodelista"/>
+        <w:numPr>
+          <w:ilvl w:val="0"/>
+          <w:numId w:val="3"/>
+        </w:numPr>
+      </w:pPr>
+      <w:r>
+        <w:rPr>
+          <w:rFonts w:ascii="Times New Roman" w:hAnsi="Times New Roman" w:cs="Times New Roman"/>
+          <w:sz w:val="24"/>
+          <w:szCs w:val="24"/>
+        </w:rPr>
+        <w:t>Introducir regresión logística en el estado del arte</w:t>
+      </w:r>
+    </w:p>
+    <w:p>
+      <w:pPr>
+        <w:pStyle w:val="Prrafodelista"/>
+        <w:numPr>
+          <w:ilvl w:val="1"/>
+          <w:numId w:val="3"/>
+        </w:numPr>
+        <w:rPr>
+          <w:rFonts w:ascii="Times New Roman" w:hAnsi="Times New Roman" w:cs="Times New Roman"/>
+          <w:sz w:val="24"/>
+          <w:szCs w:val="24"/>
+        </w:rPr>
+      </w:pPr>
+      <w:proofErr w:type="spellStart"/>
+      <w:r>
+        <w:rPr>
+          <w:rFonts w:ascii="Times New Roman" w:hAnsi="Times New Roman" w:cs="Times New Roman"/>
+          <w:sz w:val="24"/>
+          <w:szCs w:val="24"/>
+        </w:rPr>
+        <w:t>Logistic</w:t>
+      </w:r>
+      <w:proofErr w:type="spellEnd"/>
+      <w:r>
+        <w:rPr>
+          <w:rFonts w:ascii="Times New Roman" w:hAnsi="Times New Roman" w:cs="Times New Roman"/>
+          <w:sz w:val="24"/>
+          <w:szCs w:val="24"/>
+        </w:rPr>
+        <w:t xml:space="preserve"> </w:t>
+      </w:r>
+      <w:proofErr w:type="spellStart"/>
+      <w:r>
+        <w:rPr>
+          <w:rFonts w:ascii="Times New Roman" w:hAnsi="Times New Roman" w:cs="Times New Roman"/>
+          <w:sz w:val="24"/>
+          <w:szCs w:val="24"/>
+        </w:rPr>
+        <w:t>regression</w:t>
+      </w:r>
+      <w:proofErr w:type="spellEnd"/>
+      <w:r>
+        <w:rPr>
+          <w:rFonts w:ascii="Times New Roman" w:hAnsi="Times New Roman" w:cs="Times New Roman"/>
+          <w:sz w:val="24"/>
+          <w:szCs w:val="24"/>
+        </w:rPr>
+        <w:t xml:space="preserve"> </w:t>
+      </w:r>
+      <w:proofErr w:type="spellStart"/>
+      <w:r>
+        <w:rPr>
+          <w:rFonts w:ascii="Times New Roman" w:hAnsi="Times New Roman" w:cs="Times New Roman"/>
+          <w:sz w:val="24"/>
+          <w:szCs w:val="24"/>
+        </w:rPr>
+        <w:t>for</w:t>
+      </w:r>
+      <w:proofErr w:type="spellEnd"/>
+      <w:r>
+        <w:rPr>
+          <w:rFonts w:ascii="Times New Roman" w:hAnsi="Times New Roman" w:cs="Times New Roman"/>
+          <w:sz w:val="24"/>
+          <w:szCs w:val="24"/>
+        </w:rPr>
+        <w:t xml:space="preserve"> </w:t>
+      </w:r>
+      <w:proofErr w:type="spellStart"/>
+      <w:r>
+        <w:rPr>
+          <w:rFonts w:ascii="Times New Roman" w:hAnsi="Times New Roman" w:cs="Times New Roman"/>
+          <w:sz w:val="24"/>
+          <w:szCs w:val="24"/>
+        </w:rPr>
+        <w:t>evolving</w:t>
+      </w:r>
+      <w:proofErr w:type="spellEnd"/>
+      <w:r>
+        <w:rPr>
+          <w:rFonts w:ascii="Times New Roman" w:hAnsi="Times New Roman" w:cs="Times New Roman"/>
+          <w:sz w:val="24"/>
+          <w:szCs w:val="24"/>
+        </w:rPr>
+        <w:t xml:space="preserve"> data </w:t>
+      </w:r>
+      <w:proofErr w:type="spellStart"/>
+      <w:r>
+        <w:rPr>
+          <w:rFonts w:ascii="Times New Roman" w:hAnsi="Times New Roman" w:cs="Times New Roman"/>
+          <w:sz w:val="24"/>
+          <w:szCs w:val="24"/>
+        </w:rPr>
+        <w:t>streams</w:t>
+      </w:r>
+      <w:proofErr w:type="spellEnd"/>
+      <w:r>
+        <w:rPr>
+          <w:rFonts w:ascii="Times New Roman" w:hAnsi="Times New Roman" w:cs="Times New Roman"/>
+          <w:sz w:val="24"/>
+          <w:szCs w:val="24"/>
+        </w:rPr>
+        <w:t xml:space="preserve"> </w:t>
+      </w:r>
+      <w:proofErr w:type="spellStart"/>
+      <w:r>
+        <w:rPr>
+          <w:rFonts w:ascii="Times New Roman" w:hAnsi="Times New Roman" w:cs="Times New Roman"/>
+          <w:sz w:val="24"/>
+          <w:szCs w:val="24"/>
+        </w:rPr>
+        <w:t>classification</w:t>
+      </w:r>
+      <w:proofErr w:type="spellEnd"/>
+      <w:r>
+        <w:rPr>
+          <w:rFonts w:ascii="Times New Roman" w:hAnsi="Times New Roman" w:cs="Times New Roman"/>
+          <w:sz w:val="24"/>
+          <w:szCs w:val="24"/>
+        </w:rPr>
+        <w:t xml:space="preserve"> (2007)</w:t>
+      </w:r>
+    </w:p>
+    <w:p>
+      <w:pPr>
+        <w:pStyle w:val="Prrafodelista"/>
+        <w:numPr>
+          <w:ilvl w:val="0"/>
+          <w:numId w:val="3"/>
+        </w:numPr>
+        <w:rPr>
+          <w:rFonts w:ascii="Times New Roman" w:hAnsi="Times New Roman" w:cs="Times New Roman"/>
+          <w:sz w:val="24"/>
+          <w:szCs w:val="24"/>
+        </w:rPr>
+      </w:pPr>
+      <w:r>
+        <w:rPr>
+          <w:rFonts w:ascii="Times New Roman" w:hAnsi="Times New Roman" w:cs="Times New Roman"/>
+          <w:sz w:val="24"/>
+          <w:szCs w:val="24"/>
+        </w:rPr>
+        <w:t>Introducir un apartado de notación.</w:t>
+      </w:r>
+    </w:p>
+    <w:p>
+      <w:pPr>
+        <w:pStyle w:val="Prrafodelista"/>
+        <w:numPr>
+          <w:ilvl w:val="0"/>
+          <w:numId w:val="3"/>
+        </w:numPr>
+        <w:rPr>
+          <w:rFonts w:ascii="Times New Roman" w:hAnsi="Times New Roman" w:cs="Times New Roman"/>
+          <w:sz w:val="24"/>
+          <w:szCs w:val="24"/>
+        </w:rPr>
+      </w:pPr>
+      <w:r>
+        <w:rPr>
+          <w:rFonts w:ascii="Times New Roman" w:hAnsi="Times New Roman" w:cs="Times New Roman"/>
+          <w:sz w:val="24"/>
+          <w:szCs w:val="24"/>
+        </w:rPr>
+        <w:t xml:space="preserve">Revisar la bibliografía introducida en la memoria (aunque esté en formato </w:t>
+      </w:r>
+      <w:proofErr w:type="spellStart"/>
+      <w:r>
+        <w:rPr>
+          <w:rFonts w:ascii="Times New Roman" w:hAnsi="Times New Roman" w:cs="Times New Roman"/>
+          <w:sz w:val="24"/>
+          <w:szCs w:val="24"/>
+        </w:rPr>
+        <w:t>bibtex</w:t>
+      </w:r>
+      <w:proofErr w:type="spellEnd"/>
+      <w:r>
+        <w:rPr>
+          <w:rFonts w:ascii="Times New Roman" w:hAnsi="Times New Roman" w:cs="Times New Roman"/>
+          <w:sz w:val="24"/>
+          <w:szCs w:val="24"/>
+        </w:rPr>
+        <w:t>, puede que los títulos no estén bien escritos, con las mayúsculas pertinentes.</w:t>
+      </w:r>
+    </w:p>
+    <w:p>
+      <w:pPr>
+        <w:pStyle w:val="Prrafodelista"/>
+        <w:numPr>
+          <w:ilvl w:val="0"/>
+          <w:numId w:val="3"/>
+        </w:numPr>
+        <w:rPr>
+          <w:rFonts w:ascii="Times New Roman" w:hAnsi="Times New Roman" w:cs="Times New Roman"/>
+          <w:sz w:val="24"/>
+          <w:szCs w:val="24"/>
+        </w:rPr>
+      </w:pPr>
+      <w:r>
+        <w:rPr>
+          <w:rFonts w:ascii="Times New Roman" w:hAnsi="Times New Roman" w:cs="Times New Roman"/>
+          <w:sz w:val="24"/>
+          <w:szCs w:val="24"/>
+        </w:rPr>
+        <w:t>Cambiar apartado de redes bayesianas por clasificadores bayesianos. -&gt; Introducir otro apartado en el mismo nivel que aprendizaje supervisado, no supervisado y series temporales para redes bayesianas para descubrimiento de conocimiento.</w:t>
+      </w:r>
+    </w:p>
+    <w:p>
+      <w:pPr>
+        <w:pStyle w:val="Prrafodelista"/>
+        <w:numPr>
+          <w:ilvl w:val="0"/>
+          <w:numId w:val="3"/>
+        </w:numPr>
+        <w:rPr>
+          <w:rFonts w:ascii="Times New Roman" w:hAnsi="Times New Roman" w:cs="Times New Roman"/>
+          <w:sz w:val="24"/>
+          <w:szCs w:val="24"/>
+        </w:rPr>
+      </w:pPr>
+      <w:r>
+        <w:rPr>
+          <w:rFonts w:ascii="Times New Roman" w:hAnsi="Times New Roman" w:cs="Times New Roman"/>
+          <w:sz w:val="24"/>
+          <w:szCs w:val="24"/>
+        </w:rPr>
+        <w:t xml:space="preserve">Ver documentos de Javier Diaz para obtener información sobre </w:t>
+      </w:r>
+      <w:proofErr w:type="spellStart"/>
+      <w:r>
+        <w:rPr>
+          <w:rFonts w:ascii="Times New Roman" w:hAnsi="Times New Roman" w:cs="Times New Roman"/>
+          <w:sz w:val="24"/>
+          <w:szCs w:val="24"/>
+        </w:rPr>
+        <w:t>clustering</w:t>
+      </w:r>
+      <w:proofErr w:type="spellEnd"/>
+      <w:r>
+        <w:rPr>
+          <w:rFonts w:ascii="Times New Roman" w:hAnsi="Times New Roman" w:cs="Times New Roman"/>
+          <w:sz w:val="24"/>
+          <w:szCs w:val="24"/>
+        </w:rPr>
+        <w:t xml:space="preserve"> para data </w:t>
+      </w:r>
+      <w:proofErr w:type="spellStart"/>
+      <w:r>
+        <w:rPr>
+          <w:rFonts w:ascii="Times New Roman" w:hAnsi="Times New Roman" w:cs="Times New Roman"/>
+          <w:sz w:val="24"/>
+          <w:szCs w:val="24"/>
+        </w:rPr>
+        <w:t>streams</w:t>
+      </w:r>
+      <w:proofErr w:type="spellEnd"/>
+      <w:r>
+        <w:rPr>
+          <w:rFonts w:ascii="Times New Roman" w:hAnsi="Times New Roman" w:cs="Times New Roman"/>
+          <w:sz w:val="24"/>
+          <w:szCs w:val="24"/>
+        </w:rPr>
+        <w:t>.</w:t>
+      </w:r>
+      <w:r>
+        <w:rPr>
+          <w:rFonts w:ascii="Times New Roman" w:hAnsi="Times New Roman" w:cs="Times New Roman"/>
+          <w:sz w:val="24"/>
+          <w:szCs w:val="24"/>
+        </w:rPr>
+        <w:t xml:space="preserve"> -&gt; Buscar en la página del CIG (2018)</w:t>
+      </w:r>
+    </w:p>
+    <w:p>
+      <w:pPr>
+        <w:pStyle w:val="Prrafodelista"/>
+        <w:numPr>
+          <w:ilvl w:val="0"/>
+          <w:numId w:val="3"/>
+        </w:numPr>
+        <w:rPr>
+          <w:rFonts w:ascii="Times New Roman" w:hAnsi="Times New Roman" w:cs="Times New Roman"/>
+          <w:sz w:val="24"/>
+          <w:szCs w:val="24"/>
+        </w:rPr>
+      </w:pPr>
+      <w:r>
+        <w:rPr>
+          <w:rFonts w:ascii="Times New Roman" w:hAnsi="Times New Roman" w:cs="Times New Roman"/>
+          <w:sz w:val="24"/>
+          <w:szCs w:val="24"/>
+        </w:rPr>
+        <w:t>Cambiar máquinas de soporte vectorial por máquinas de vector soporte.</w:t>
+      </w:r>
+    </w:p>
+    <w:p>
+      <w:pPr>
+        <w:pStyle w:val="Prrafodelista"/>
+        <w:numPr>
+          <w:ilvl w:val="0"/>
+          <w:numId w:val="3"/>
+        </w:numPr>
+        <w:rPr>
+          <w:rFonts w:ascii="Times New Roman" w:hAnsi="Times New Roman" w:cs="Times New Roman"/>
+          <w:sz w:val="24"/>
+          <w:szCs w:val="24"/>
+        </w:rPr>
+      </w:pPr>
+      <w:r>
+        <w:rPr>
+          <w:rFonts w:ascii="Times New Roman" w:hAnsi="Times New Roman" w:cs="Times New Roman"/>
+          <w:sz w:val="24"/>
+          <w:szCs w:val="24"/>
+        </w:rPr>
+        <w:t>A la hora de realizar la comparación entre propuestas, centrarnos en las diferencias en cuanto a metodología más que en los experimentos acerca de si un método es mejor que otro.</w:t>
+      </w:r>
+    </w:p>
+    <w:p>
+      <w:pPr>
+        <w:pStyle w:val="Prrafodelista"/>
+        <w:numPr>
+          <w:ilvl w:val="0"/>
+          <w:numId w:val="3"/>
+        </w:numPr>
+        <w:rPr>
+          <w:rFonts w:ascii="Times New Roman" w:hAnsi="Times New Roman" w:cs="Times New Roman"/>
+          <w:sz w:val="24"/>
+          <w:szCs w:val="24"/>
+        </w:rPr>
+      </w:pPr>
+      <w:r>
+        <w:rPr>
+          <w:rFonts w:ascii="Times New Roman" w:hAnsi="Times New Roman" w:cs="Times New Roman"/>
+          <w:sz w:val="24"/>
+          <w:szCs w:val="24"/>
+        </w:rPr>
+        <w:t xml:space="preserve">Al haber una revisión de </w:t>
+      </w:r>
+      <w:proofErr w:type="spellStart"/>
+      <w:r>
+        <w:rPr>
+          <w:rFonts w:ascii="Times New Roman" w:hAnsi="Times New Roman" w:cs="Times New Roman"/>
+          <w:sz w:val="24"/>
+          <w:szCs w:val="24"/>
+        </w:rPr>
+        <w:t>ensemble</w:t>
+      </w:r>
+      <w:proofErr w:type="spellEnd"/>
+      <w:r>
+        <w:rPr>
+          <w:rFonts w:ascii="Times New Roman" w:hAnsi="Times New Roman" w:cs="Times New Roman"/>
+          <w:sz w:val="24"/>
+          <w:szCs w:val="24"/>
+        </w:rPr>
+        <w:t xml:space="preserve"> de 2017, no centrarnos en las propuestas que ya están en esta revisión, sino más en aquellas que no están (comparar las propuestas que no están entre ellas y con otras propuestas que están en los métodos de </w:t>
+      </w:r>
+      <w:proofErr w:type="spellStart"/>
+      <w:r>
+        <w:rPr>
+          <w:rFonts w:ascii="Times New Roman" w:hAnsi="Times New Roman" w:cs="Times New Roman"/>
+          <w:sz w:val="24"/>
+          <w:szCs w:val="24"/>
+        </w:rPr>
+        <w:t>ensemble</w:t>
+      </w:r>
+      <w:proofErr w:type="spellEnd"/>
+      <w:r>
+        <w:rPr>
+          <w:rFonts w:ascii="Times New Roman" w:hAnsi="Times New Roman" w:cs="Times New Roman"/>
+          <w:sz w:val="24"/>
+          <w:szCs w:val="24"/>
+        </w:rPr>
+        <w:t>).</w:t>
+      </w:r>
+    </w:p>
+    <w:p>
+      <w:pPr>
+        <w:pStyle w:val="Prrafodelista"/>
+        <w:numPr>
+          <w:ilvl w:val="0"/>
+          <w:numId w:val="3"/>
+        </w:numPr>
+        <w:rPr>
+          <w:rFonts w:ascii="Times New Roman" w:hAnsi="Times New Roman" w:cs="Times New Roman"/>
+          <w:sz w:val="24"/>
+          <w:szCs w:val="24"/>
+        </w:rPr>
+      </w:pPr>
+      <w:r>
+        <w:rPr>
+          <w:rFonts w:ascii="Times New Roman" w:hAnsi="Times New Roman" w:cs="Times New Roman"/>
+          <w:sz w:val="24"/>
+          <w:szCs w:val="24"/>
+        </w:rPr>
+        <w:t>Añadir en cada una de las comparaciones entre propuestas que tratan un mismo algoritmo de aprendizaje automático para flujos de datos</w:t>
+      </w:r>
+      <w:r>
+        <w:rPr>
+          <w:rFonts w:ascii="Times New Roman" w:hAnsi="Times New Roman" w:cs="Times New Roman"/>
+          <w:sz w:val="24"/>
+          <w:szCs w:val="24"/>
+        </w:rPr>
+        <w:t xml:space="preserve"> una tabla resumen como las que se encuentra en alguna de las revisiones (por </w:t>
+      </w:r>
+      <w:proofErr w:type="gramStart"/>
+      <w:r>
+        <w:rPr>
+          <w:rFonts w:ascii="Times New Roman" w:hAnsi="Times New Roman" w:cs="Times New Roman"/>
+          <w:sz w:val="24"/>
+          <w:szCs w:val="24"/>
+        </w:rPr>
+        <w:t>ejemplo</w:t>
+      </w:r>
+      <w:proofErr w:type="gramEnd"/>
+      <w:r>
+        <w:rPr>
+          <w:rFonts w:ascii="Times New Roman" w:hAnsi="Times New Roman" w:cs="Times New Roman"/>
+          <w:sz w:val="24"/>
+          <w:szCs w:val="24"/>
+        </w:rPr>
+        <w:t xml:space="preserve"> si manejan el concept </w:t>
+      </w:r>
+      <w:proofErr w:type="spellStart"/>
+      <w:r>
+        <w:rPr>
+          <w:rFonts w:ascii="Times New Roman" w:hAnsi="Times New Roman" w:cs="Times New Roman"/>
+          <w:sz w:val="24"/>
+          <w:szCs w:val="24"/>
+        </w:rPr>
+        <w:t>drift</w:t>
+      </w:r>
+      <w:proofErr w:type="spellEnd"/>
+      <w:r>
+        <w:rPr>
+          <w:rFonts w:ascii="Times New Roman" w:hAnsi="Times New Roman" w:cs="Times New Roman"/>
+          <w:sz w:val="24"/>
+          <w:szCs w:val="24"/>
+        </w:rPr>
+        <w:t>).</w:t>
+      </w:r>
+    </w:p>
+    <w:p>
+      <w:pPr>
+        <w:pStyle w:val="Prrafodelista"/>
+        <w:numPr>
+          <w:ilvl w:val="0"/>
+          <w:numId w:val="3"/>
+        </w:numPr>
+        <w:rPr>
+          <w:rFonts w:ascii="Times New Roman" w:hAnsi="Times New Roman" w:cs="Times New Roman"/>
+          <w:sz w:val="24"/>
+          <w:szCs w:val="24"/>
+        </w:rPr>
+      </w:pPr>
+      <w:r>
+        <w:rPr>
+          <w:rFonts w:ascii="Times New Roman" w:hAnsi="Times New Roman" w:cs="Times New Roman"/>
+          <w:sz w:val="24"/>
+          <w:szCs w:val="24"/>
+        </w:rPr>
+        <w:t>Pedir TFM a alguna persona del grupo de investigación.</w:t>
+      </w:r>
+    </w:p>
+    <w:p>
+      <w:pPr>
+        <w:pStyle w:val="Prrafodelista"/>
+        <w:numPr>
+          <w:ilvl w:val="0"/>
+          <w:numId w:val="3"/>
+        </w:numPr>
+        <w:rPr>
+          <w:rFonts w:ascii="Times New Roman" w:hAnsi="Times New Roman" w:cs="Times New Roman"/>
+          <w:sz w:val="24"/>
+          <w:szCs w:val="24"/>
+        </w:rPr>
+      </w:pPr>
+      <w:r>
+        <w:rPr>
+          <w:rFonts w:ascii="Times New Roman" w:hAnsi="Times New Roman" w:cs="Times New Roman"/>
+          <w:sz w:val="24"/>
+          <w:szCs w:val="24"/>
+        </w:rPr>
+        <w:t>Poner poco de teoría de cada uno de los algoritmos de aprendizaje automático.</w:t>
+      </w:r>
+    </w:p>
+    <w:p>
+      <w:pPr>
+        <w:pStyle w:val="Prrafodelista"/>
+        <w:numPr>
+          <w:ilvl w:val="0"/>
+          <w:numId w:val="3"/>
+        </w:numPr>
+        <w:rPr>
+          <w:rFonts w:ascii="Times New Roman" w:hAnsi="Times New Roman" w:cs="Times New Roman"/>
+          <w:sz w:val="24"/>
+          <w:szCs w:val="24"/>
+        </w:rPr>
+      </w:pPr>
+      <w:r>
+        <w:rPr>
+          <w:rFonts w:ascii="Times New Roman" w:hAnsi="Times New Roman" w:cs="Times New Roman"/>
+          <w:sz w:val="24"/>
+          <w:szCs w:val="24"/>
+        </w:rPr>
+        <w:t xml:space="preserve">Con respecto a las propuestas que traten el aprendizaje </w:t>
+      </w:r>
+      <w:proofErr w:type="spellStart"/>
+      <w:r>
+        <w:rPr>
+          <w:rFonts w:ascii="Times New Roman" w:hAnsi="Times New Roman" w:cs="Times New Roman"/>
+          <w:sz w:val="24"/>
+          <w:szCs w:val="24"/>
+        </w:rPr>
+        <w:t>semi-supervisado</w:t>
+      </w:r>
+      <w:proofErr w:type="spellEnd"/>
+      <w:r>
+        <w:rPr>
+          <w:rFonts w:ascii="Times New Roman" w:hAnsi="Times New Roman" w:cs="Times New Roman"/>
+          <w:sz w:val="24"/>
+          <w:szCs w:val="24"/>
+        </w:rPr>
+        <w:t>, al ser pocas, meterlas dentro de las demás propuestas.</w:t>
+      </w:r>
       <w:bookmarkStart w:id="1" w:name="_GoBack"/>
       <w:bookmarkEnd w:id="1"/>
+    </w:p>
+    <w:p>
+      <w:pPr>
+        <w:ind w:left="360"/>
+        <w:rPr>
+          <w:b/>
+        </w:rPr>
+      </w:pPr>
     </w:p>
     <w:p>
       <w:pPr>
@@ -8552,9 +9247,9 @@
 <file path=word/numbering.xml><?xml version="1.0" encoding="utf-8"?>
 <w:numbering xmlns:wpc="http://schemas.microsoft.com/office/word/2010/wordprocessingCanvas" xmlns:cx="http://schemas.microsoft.com/office/drawing/2014/chartex" xmlns:cx1="http://schemas.microsoft.com/office/drawing/2015/9/8/chartex" xmlns:cx2="http://schemas.microsoft.com/office/drawing/2015/10/21/chartex" xmlns:cx3="http://schemas.microsoft.com/office/drawing/2016/5/9/chartex" xmlns:cx4="http://schemas.microsoft.com/office/drawing/2016/5/10/chartex" xmlns:cx5="http://schemas.microsoft.com/office/drawing/2016/5/11/chartex" xmlns:cx6="http://schemas.microsoft.com/office/drawing/2016/5/12/chartex" xmlns:cx7="http://schemas.microsoft.com/office/drawing/2016/5/13/chartex" xmlns:cx8="http://schemas.microsoft.com/office/drawing/2016/5/14/chartex" xmlns:mc="http://schemas.openxmlformats.org/markup-compatibility/2006" xmlns:aink="http://schemas.microsoft.com/office/drawing/2016/ink" xmlns:am3d="http://schemas.microsoft.com/office/drawing/2017/model3d" xmlns:o="urn:schemas-microsoft-com:office:office" xmlns:r="http://schemas.openxmlformats.org/officeDocument/2006/relationships" xmlns:m="http://schemas.openxmlformats.org/officeDocument/2006/math" xmlns:v="urn:schemas-microsoft-com:vml" xmlns:wp14="http://schemas.microsoft.com/office/word/2010/wordprocessingDrawing" xmlns:wp="http://schemas.openxmlformats.org/drawingml/2006/wordprocessingDrawing" xmlns:w10="urn:schemas-microsoft-com:office:word" xmlns:w="http://schemas.openxmlformats.org/wordprocessingml/2006/main" xmlns:w14="http://schemas.microsoft.com/office/word/2010/wordml" xmlns:w15="http://schemas.microsoft.com/office/word/2012/wordml" xmlns:w16cid="http://schemas.microsoft.com/office/word/2016/wordml/cid" xmlns:w16se="http://schemas.microsoft.com/office/word/2015/wordml/symex" xmlns:wpg="http://schemas.microsoft.com/office/word/2010/wordprocessingGroup" xmlns:wpi="http://schemas.microsoft.com/office/word/2010/wordprocessingInk" xmlns:wne="http://schemas.microsoft.com/office/word/2006/wordml" xmlns:wps="http://schemas.microsoft.com/office/word/2010/wordprocessingShape" mc:Ignorable="w14 w15 w16se w16cid wp14">
   <w:abstractNum w:abstractNumId="0" w15:restartNumberingAfterBreak="0">
-    <w:nsid w:val="65AD79EE"/>
+    <w:nsid w:val="63707FA9"/>
     <w:multiLevelType w:val="hybridMultilevel"/>
-    <w:tmpl w:val="C7C08A80"/>
+    <w:tmpl w:val="8AB4B4D0"/>
     <w:lvl w:ilvl="0" w:tplc="0C0A0001">
       <w:start w:val="1"/>
       <w:numFmt w:val="bullet"/>
@@ -8579,7 +9274,7 @@
         <w:rFonts w:ascii="Courier New" w:hAnsi="Courier New" w:cs="Courier New" w:hint="default"/>
       </w:rPr>
     </w:lvl>
-    <w:lvl w:ilvl="2" w:tplc="0C0A0005">
+    <w:lvl w:ilvl="2" w:tplc="0C0A0005" w:tentative="1">
       <w:start w:val="1"/>
       <w:numFmt w:val="bullet"/>
       <w:lvlText w:val=""/>
@@ -8665,6 +9360,119 @@
     </w:lvl>
   </w:abstractNum>
   <w:abstractNum w:abstractNumId="1" w15:restartNumberingAfterBreak="0">
+    <w:nsid w:val="65AD79EE"/>
+    <w:multiLevelType w:val="hybridMultilevel"/>
+    <w:tmpl w:val="C7C08A80"/>
+    <w:lvl w:ilvl="0" w:tplc="0C0A0001">
+      <w:start w:val="1"/>
+      <w:numFmt w:val="bullet"/>
+      <w:lvlText w:val=""/>
+      <w:lvlJc w:val="left"/>
+      <w:pPr>
+        <w:ind w:left="720" w:hanging="360"/>
+      </w:pPr>
+      <w:rPr>
+        <w:rFonts w:ascii="Symbol" w:hAnsi="Symbol" w:hint="default"/>
+      </w:rPr>
+    </w:lvl>
+    <w:lvl w:ilvl="1" w:tplc="0C0A0003">
+      <w:start w:val="1"/>
+      <w:numFmt w:val="bullet"/>
+      <w:lvlText w:val="o"/>
+      <w:lvlJc w:val="left"/>
+      <w:pPr>
+        <w:ind w:left="1440" w:hanging="360"/>
+      </w:pPr>
+      <w:rPr>
+        <w:rFonts w:ascii="Courier New" w:hAnsi="Courier New" w:cs="Courier New" w:hint="default"/>
+      </w:rPr>
+    </w:lvl>
+    <w:lvl w:ilvl="2" w:tplc="0C0A0005">
+      <w:start w:val="1"/>
+      <w:numFmt w:val="bullet"/>
+      <w:lvlText w:val=""/>
+      <w:lvlJc w:val="left"/>
+      <w:pPr>
+        <w:ind w:left="2160" w:hanging="360"/>
+      </w:pPr>
+      <w:rPr>
+        <w:rFonts w:ascii="Wingdings" w:hAnsi="Wingdings" w:hint="default"/>
+      </w:rPr>
+    </w:lvl>
+    <w:lvl w:ilvl="3" w:tplc="0C0A0001" w:tentative="1">
+      <w:start w:val="1"/>
+      <w:numFmt w:val="bullet"/>
+      <w:lvlText w:val=""/>
+      <w:lvlJc w:val="left"/>
+      <w:pPr>
+        <w:ind w:left="2880" w:hanging="360"/>
+      </w:pPr>
+      <w:rPr>
+        <w:rFonts w:ascii="Symbol" w:hAnsi="Symbol" w:hint="default"/>
+      </w:rPr>
+    </w:lvl>
+    <w:lvl w:ilvl="4" w:tplc="0C0A0003" w:tentative="1">
+      <w:start w:val="1"/>
+      <w:numFmt w:val="bullet"/>
+      <w:lvlText w:val="o"/>
+      <w:lvlJc w:val="left"/>
+      <w:pPr>
+        <w:ind w:left="3600" w:hanging="360"/>
+      </w:pPr>
+      <w:rPr>
+        <w:rFonts w:ascii="Courier New" w:hAnsi="Courier New" w:cs="Courier New" w:hint="default"/>
+      </w:rPr>
+    </w:lvl>
+    <w:lvl w:ilvl="5" w:tplc="0C0A0005" w:tentative="1">
+      <w:start w:val="1"/>
+      <w:numFmt w:val="bullet"/>
+      <w:lvlText w:val=""/>
+      <w:lvlJc w:val="left"/>
+      <w:pPr>
+        <w:ind w:left="4320" w:hanging="360"/>
+      </w:pPr>
+      <w:rPr>
+        <w:rFonts w:ascii="Wingdings" w:hAnsi="Wingdings" w:hint="default"/>
+      </w:rPr>
+    </w:lvl>
+    <w:lvl w:ilvl="6" w:tplc="0C0A0001" w:tentative="1">
+      <w:start w:val="1"/>
+      <w:numFmt w:val="bullet"/>
+      <w:lvlText w:val=""/>
+      <w:lvlJc w:val="left"/>
+      <w:pPr>
+        <w:ind w:left="5040" w:hanging="360"/>
+      </w:pPr>
+      <w:rPr>
+        <w:rFonts w:ascii="Symbol" w:hAnsi="Symbol" w:hint="default"/>
+      </w:rPr>
+    </w:lvl>
+    <w:lvl w:ilvl="7" w:tplc="0C0A0003" w:tentative="1">
+      <w:start w:val="1"/>
+      <w:numFmt w:val="bullet"/>
+      <w:lvlText w:val="o"/>
+      <w:lvlJc w:val="left"/>
+      <w:pPr>
+        <w:ind w:left="5760" w:hanging="360"/>
+      </w:pPr>
+      <w:rPr>
+        <w:rFonts w:ascii="Courier New" w:hAnsi="Courier New" w:cs="Courier New" w:hint="default"/>
+      </w:rPr>
+    </w:lvl>
+    <w:lvl w:ilvl="8" w:tplc="0C0A0005" w:tentative="1">
+      <w:start w:val="1"/>
+      <w:numFmt w:val="bullet"/>
+      <w:lvlText w:val=""/>
+      <w:lvlJc w:val="left"/>
+      <w:pPr>
+        <w:ind w:left="6480" w:hanging="360"/>
+      </w:pPr>
+      <w:rPr>
+        <w:rFonts w:ascii="Wingdings" w:hAnsi="Wingdings" w:hint="default"/>
+      </w:rPr>
+    </w:lvl>
+  </w:abstractNum>
+  <w:abstractNum w:abstractNumId="2" w15:restartNumberingAfterBreak="0">
     <w:nsid w:val="7D14426D"/>
     <w:multiLevelType w:val="hybridMultilevel"/>
     <w:tmpl w:val="43F8F5EE"/>
@@ -8778,9 +9586,12 @@
     </w:lvl>
   </w:abstractNum>
   <w:num w:numId="1">
+    <w:abstractNumId w:val="2"/>
+  </w:num>
+  <w:num w:numId="2">
     <w:abstractNumId w:val="1"/>
   </w:num>
-  <w:num w:numId="2">
+  <w:num w:numId="3">
     <w:abstractNumId w:val="0"/>
   </w:num>
 </w:numbering>

</xml_diff>

<commit_message>
Añadido contenido a la memoria del TFM
</commit_message>
<xml_diff>
--- a/Documentation/Dudas y anotaciones.docx
+++ b/Documentation/Dudas y anotaciones.docx
@@ -8682,6 +8682,11 @@
           <w:ilvl w:val="0"/>
           <w:numId w:val="3"/>
         </w:numPr>
+        <w:rPr>
+          <w:rFonts w:ascii="Times New Roman" w:hAnsi="Times New Roman" w:cs="Times New Roman"/>
+          <w:sz w:val="24"/>
+          <w:szCs w:val="24"/>
+        </w:rPr>
       </w:pPr>
       <w:r>
         <w:rPr>
@@ -8689,129 +8694,7 @@
           <w:sz w:val="24"/>
           <w:szCs w:val="24"/>
         </w:rPr>
-        <w:t>Introducir regresión logística en el estado del arte</w:t>
-      </w:r>
-    </w:p>
-    <w:p>
-      <w:pPr>
-        <w:pStyle w:val="Prrafodelista"/>
-        <w:numPr>
-          <w:ilvl w:val="1"/>
-          <w:numId w:val="3"/>
-        </w:numPr>
-        <w:rPr>
-          <w:rFonts w:ascii="Times New Roman" w:hAnsi="Times New Roman" w:cs="Times New Roman"/>
-          <w:sz w:val="24"/>
-          <w:szCs w:val="24"/>
-        </w:rPr>
-      </w:pPr>
-      <w:proofErr w:type="spellStart"/>
-      <w:r>
-        <w:rPr>
-          <w:rFonts w:ascii="Times New Roman" w:hAnsi="Times New Roman" w:cs="Times New Roman"/>
-          <w:sz w:val="24"/>
-          <w:szCs w:val="24"/>
-        </w:rPr>
-        <w:t>Logistic</w:t>
-      </w:r>
-      <w:proofErr w:type="spellEnd"/>
-      <w:r>
-        <w:rPr>
-          <w:rFonts w:ascii="Times New Roman" w:hAnsi="Times New Roman" w:cs="Times New Roman"/>
-          <w:sz w:val="24"/>
-          <w:szCs w:val="24"/>
-        </w:rPr>
-        <w:t xml:space="preserve"> </w:t>
-      </w:r>
-      <w:proofErr w:type="spellStart"/>
-      <w:r>
-        <w:rPr>
-          <w:rFonts w:ascii="Times New Roman" w:hAnsi="Times New Roman" w:cs="Times New Roman"/>
-          <w:sz w:val="24"/>
-          <w:szCs w:val="24"/>
-        </w:rPr>
-        <w:t>regression</w:t>
-      </w:r>
-      <w:proofErr w:type="spellEnd"/>
-      <w:r>
-        <w:rPr>
-          <w:rFonts w:ascii="Times New Roman" w:hAnsi="Times New Roman" w:cs="Times New Roman"/>
-          <w:sz w:val="24"/>
-          <w:szCs w:val="24"/>
-        </w:rPr>
-        <w:t xml:space="preserve"> </w:t>
-      </w:r>
-      <w:proofErr w:type="spellStart"/>
-      <w:r>
-        <w:rPr>
-          <w:rFonts w:ascii="Times New Roman" w:hAnsi="Times New Roman" w:cs="Times New Roman"/>
-          <w:sz w:val="24"/>
-          <w:szCs w:val="24"/>
-        </w:rPr>
-        <w:t>for</w:t>
-      </w:r>
-      <w:proofErr w:type="spellEnd"/>
-      <w:r>
-        <w:rPr>
-          <w:rFonts w:ascii="Times New Roman" w:hAnsi="Times New Roman" w:cs="Times New Roman"/>
-          <w:sz w:val="24"/>
-          <w:szCs w:val="24"/>
-        </w:rPr>
-        <w:t xml:space="preserve"> </w:t>
-      </w:r>
-      <w:proofErr w:type="spellStart"/>
-      <w:r>
-        <w:rPr>
-          <w:rFonts w:ascii="Times New Roman" w:hAnsi="Times New Roman" w:cs="Times New Roman"/>
-          <w:sz w:val="24"/>
-          <w:szCs w:val="24"/>
-        </w:rPr>
-        <w:t>evolving</w:t>
-      </w:r>
-      <w:proofErr w:type="spellEnd"/>
-      <w:r>
-        <w:rPr>
-          <w:rFonts w:ascii="Times New Roman" w:hAnsi="Times New Roman" w:cs="Times New Roman"/>
-          <w:sz w:val="24"/>
-          <w:szCs w:val="24"/>
-        </w:rPr>
-        <w:t xml:space="preserve"> data </w:t>
-      </w:r>
-      <w:proofErr w:type="spellStart"/>
-      <w:r>
-        <w:rPr>
-          <w:rFonts w:ascii="Times New Roman" w:hAnsi="Times New Roman" w:cs="Times New Roman"/>
-          <w:sz w:val="24"/>
-          <w:szCs w:val="24"/>
-        </w:rPr>
-        <w:t>streams</w:t>
-      </w:r>
-      <w:proofErr w:type="spellEnd"/>
-      <w:r>
-        <w:rPr>
-          <w:rFonts w:ascii="Times New Roman" w:hAnsi="Times New Roman" w:cs="Times New Roman"/>
-          <w:sz w:val="24"/>
-          <w:szCs w:val="24"/>
-        </w:rPr>
-        <w:t xml:space="preserve"> </w:t>
-      </w:r>
-      <w:proofErr w:type="spellStart"/>
-      <w:r>
-        <w:rPr>
-          <w:rFonts w:ascii="Times New Roman" w:hAnsi="Times New Roman" w:cs="Times New Roman"/>
-          <w:sz w:val="24"/>
-          <w:szCs w:val="24"/>
-        </w:rPr>
-        <w:t>classification</w:t>
-      </w:r>
-      <w:proofErr w:type="spellEnd"/>
-      <w:r>
-        <w:rPr>
-          <w:rFonts w:ascii="Times New Roman" w:hAnsi="Times New Roman" w:cs="Times New Roman"/>
-          <w:sz w:val="24"/>
-          <w:szCs w:val="24"/>
-        </w:rPr>
-        <w:t xml:space="preserve"> (2007)</w:t>
+        <w:t>Introducir un apartado de notación.</w:t>
       </w:r>
     </w:p>
     <w:p>
@@ -8833,7 +8716,25 @@
           <w:sz w:val="24"/>
           <w:szCs w:val="24"/>
         </w:rPr>
-        <w:t>Introducir un apartado de notación.</w:t>
+        <w:t xml:space="preserve">Revisar la bibliografía introducida en la memoria (aunque esté en formato </w:t>
+      </w:r>
+      <w:proofErr w:type="spellStart"/>
+      <w:r>
+        <w:rPr>
+          <w:rFonts w:ascii="Times New Roman" w:hAnsi="Times New Roman" w:cs="Times New Roman"/>
+          <w:sz w:val="24"/>
+          <w:szCs w:val="24"/>
+        </w:rPr>
+        <w:t>bibtex</w:t>
+      </w:r>
+      <w:proofErr w:type="spellEnd"/>
+      <w:r>
+        <w:rPr>
+          <w:rFonts w:ascii="Times New Roman" w:hAnsi="Times New Roman" w:cs="Times New Roman"/>
+          <w:sz w:val="24"/>
+          <w:szCs w:val="24"/>
+        </w:rPr>
+        <w:t>, puede que los títulos no estén bien escritos, con las mayúsculas pertinentes.</w:t>
       </w:r>
     </w:p>
     <w:p>
@@ -8855,25 +8756,7 @@
           <w:sz w:val="24"/>
           <w:szCs w:val="24"/>
         </w:rPr>
-        <w:t xml:space="preserve">Revisar la bibliografía introducida en la memoria (aunque esté en formato </w:t>
-      </w:r>
-      <w:proofErr w:type="spellStart"/>
-      <w:r>
-        <w:rPr>
-          <w:rFonts w:ascii="Times New Roman" w:hAnsi="Times New Roman" w:cs="Times New Roman"/>
-          <w:sz w:val="24"/>
-          <w:szCs w:val="24"/>
-        </w:rPr>
-        <w:t>bibtex</w:t>
-      </w:r>
-      <w:proofErr w:type="spellEnd"/>
-      <w:r>
-        <w:rPr>
-          <w:rFonts w:ascii="Times New Roman" w:hAnsi="Times New Roman" w:cs="Times New Roman"/>
-          <w:sz w:val="24"/>
-          <w:szCs w:val="24"/>
-        </w:rPr>
-        <w:t>, puede que los títulos no estén bien escritos, con las mayúsculas pertinentes.</w:t>
+        <w:t>Cambiar apartado de redes bayesianas por clasificadores bayesianos. -&gt; Introducir otro apartado en el mismo nivel que aprendizaje supervisado, no supervisado y series temporales para redes bayesianas para descubrimiento de conocimiento.</w:t>
       </w:r>
     </w:p>
     <w:p>
@@ -8895,8 +8778,223 @@
           <w:sz w:val="24"/>
           <w:szCs w:val="24"/>
         </w:rPr>
-        <w:t>Cambiar apartado de redes bayesianas por clasificadores bayesianos. -&gt; Introducir otro apartado en el mismo nivel que aprendizaje supervisado, no supervisado y series temporales para redes bayesianas para descubrimiento de conocimiento.</w:t>
-      </w:r>
+        <w:t xml:space="preserve">Ver documentos de Javier Diaz para obtener información sobre </w:t>
+      </w:r>
+      <w:proofErr w:type="spellStart"/>
+      <w:r>
+        <w:rPr>
+          <w:rFonts w:ascii="Times New Roman" w:hAnsi="Times New Roman" w:cs="Times New Roman"/>
+          <w:sz w:val="24"/>
+          <w:szCs w:val="24"/>
+        </w:rPr>
+        <w:t>clustering</w:t>
+      </w:r>
+      <w:proofErr w:type="spellEnd"/>
+      <w:r>
+        <w:rPr>
+          <w:rFonts w:ascii="Times New Roman" w:hAnsi="Times New Roman" w:cs="Times New Roman"/>
+          <w:sz w:val="24"/>
+          <w:szCs w:val="24"/>
+        </w:rPr>
+        <w:t xml:space="preserve"> para data </w:t>
+      </w:r>
+      <w:proofErr w:type="spellStart"/>
+      <w:r>
+        <w:rPr>
+          <w:rFonts w:ascii="Times New Roman" w:hAnsi="Times New Roman" w:cs="Times New Roman"/>
+          <w:sz w:val="24"/>
+          <w:szCs w:val="24"/>
+        </w:rPr>
+        <w:t>streams</w:t>
+      </w:r>
+      <w:proofErr w:type="spellEnd"/>
+      <w:r>
+        <w:rPr>
+          <w:rFonts w:ascii="Times New Roman" w:hAnsi="Times New Roman" w:cs="Times New Roman"/>
+          <w:sz w:val="24"/>
+          <w:szCs w:val="24"/>
+        </w:rPr>
+        <w:t>.</w:t>
+      </w:r>
+      <w:r>
+        <w:rPr>
+          <w:rFonts w:ascii="Times New Roman" w:hAnsi="Times New Roman" w:cs="Times New Roman"/>
+          <w:sz w:val="24"/>
+          <w:szCs w:val="24"/>
+        </w:rPr>
+        <w:t xml:space="preserve"> -&gt; </w:t>
+      </w:r>
+      <w:proofErr w:type="spellStart"/>
+      <w:r>
+        <w:rPr>
+          <w:rFonts w:ascii="Times New Roman" w:hAnsi="Times New Roman" w:cs="Times New Roman"/>
+          <w:color w:val="2F5496" w:themeColor="accent1" w:themeShade="BF"/>
+          <w:sz w:val="24"/>
+          <w:szCs w:val="24"/>
+        </w:rPr>
+        <w:t>Clustering</w:t>
+      </w:r>
+      <w:proofErr w:type="spellEnd"/>
+      <w:r>
+        <w:rPr>
+          <w:rFonts w:ascii="Times New Roman" w:hAnsi="Times New Roman" w:cs="Times New Roman"/>
+          <w:color w:val="2F5496" w:themeColor="accent1" w:themeShade="BF"/>
+          <w:sz w:val="24"/>
+          <w:szCs w:val="24"/>
+        </w:rPr>
+        <w:t xml:space="preserve"> </w:t>
+      </w:r>
+      <w:proofErr w:type="spellStart"/>
+      <w:r>
+        <w:rPr>
+          <w:rFonts w:ascii="Times New Roman" w:hAnsi="Times New Roman" w:cs="Times New Roman"/>
+          <w:color w:val="2F5496" w:themeColor="accent1" w:themeShade="BF"/>
+          <w:sz w:val="24"/>
+          <w:szCs w:val="24"/>
+        </w:rPr>
+        <w:t>of</w:t>
+      </w:r>
+      <w:proofErr w:type="spellEnd"/>
+      <w:r>
+        <w:rPr>
+          <w:rFonts w:ascii="Times New Roman" w:hAnsi="Times New Roman" w:cs="Times New Roman"/>
+          <w:color w:val="2F5496" w:themeColor="accent1" w:themeShade="BF"/>
+          <w:sz w:val="24"/>
+          <w:szCs w:val="24"/>
+        </w:rPr>
+        <w:t xml:space="preserve"> Data </w:t>
+      </w:r>
+      <w:proofErr w:type="spellStart"/>
+      <w:r>
+        <w:rPr>
+          <w:rFonts w:ascii="Times New Roman" w:hAnsi="Times New Roman" w:cs="Times New Roman"/>
+          <w:color w:val="2F5496" w:themeColor="accent1" w:themeShade="BF"/>
+          <w:sz w:val="24"/>
+          <w:szCs w:val="24"/>
+        </w:rPr>
+        <w:t>Streams</w:t>
+      </w:r>
+      <w:proofErr w:type="spellEnd"/>
+      <w:r>
+        <w:rPr>
+          <w:rFonts w:ascii="Times New Roman" w:hAnsi="Times New Roman" w:cs="Times New Roman"/>
+          <w:color w:val="2F5496" w:themeColor="accent1" w:themeShade="BF"/>
+          <w:sz w:val="24"/>
+          <w:szCs w:val="24"/>
+        </w:rPr>
+        <w:t xml:space="preserve"> </w:t>
+      </w:r>
+      <w:proofErr w:type="spellStart"/>
+      <w:r>
+        <w:rPr>
+          <w:rFonts w:ascii="Times New Roman" w:hAnsi="Times New Roman" w:cs="Times New Roman"/>
+          <w:color w:val="2F5496" w:themeColor="accent1" w:themeShade="BF"/>
+          <w:sz w:val="24"/>
+          <w:szCs w:val="24"/>
+        </w:rPr>
+        <w:t>with</w:t>
+      </w:r>
+      <w:proofErr w:type="spellEnd"/>
+      <w:r>
+        <w:rPr>
+          <w:rFonts w:ascii="Times New Roman" w:hAnsi="Times New Roman" w:cs="Times New Roman"/>
+          <w:color w:val="2F5496" w:themeColor="accent1" w:themeShade="BF"/>
+          <w:sz w:val="24"/>
+          <w:szCs w:val="24"/>
+        </w:rPr>
+        <w:t xml:space="preserve"> Dynamic Gaussian Mixture </w:t>
+      </w:r>
+      <w:proofErr w:type="spellStart"/>
+      <w:r>
+        <w:rPr>
+          <w:rFonts w:ascii="Times New Roman" w:hAnsi="Times New Roman" w:cs="Times New Roman"/>
+          <w:color w:val="2F5496" w:themeColor="accent1" w:themeShade="BF"/>
+          <w:sz w:val="24"/>
+          <w:szCs w:val="24"/>
+        </w:rPr>
+        <w:t>Models</w:t>
+      </w:r>
+      <w:proofErr w:type="spellEnd"/>
+      <w:r>
+        <w:rPr>
+          <w:rFonts w:ascii="Times New Roman" w:hAnsi="Times New Roman" w:cs="Times New Roman"/>
+          <w:color w:val="2F5496" w:themeColor="accent1" w:themeShade="BF"/>
+          <w:sz w:val="24"/>
+          <w:szCs w:val="24"/>
+        </w:rPr>
+        <w:t xml:space="preserve">. </w:t>
+      </w:r>
+      <w:proofErr w:type="spellStart"/>
+      <w:r>
+        <w:rPr>
+          <w:rFonts w:ascii="Times New Roman" w:hAnsi="Times New Roman" w:cs="Times New Roman"/>
+          <w:color w:val="2F5496" w:themeColor="accent1" w:themeShade="BF"/>
+          <w:sz w:val="24"/>
+          <w:szCs w:val="24"/>
+        </w:rPr>
+        <w:t>An</w:t>
+      </w:r>
+      <w:proofErr w:type="spellEnd"/>
+      <w:r>
+        <w:rPr>
+          <w:rFonts w:ascii="Times New Roman" w:hAnsi="Times New Roman" w:cs="Times New Roman"/>
+          <w:color w:val="2F5496" w:themeColor="accent1" w:themeShade="BF"/>
+          <w:sz w:val="24"/>
+          <w:szCs w:val="24"/>
+        </w:rPr>
+        <w:t xml:space="preserve"> </w:t>
+      </w:r>
+      <w:proofErr w:type="spellStart"/>
+      <w:r>
+        <w:rPr>
+          <w:rFonts w:ascii="Times New Roman" w:hAnsi="Times New Roman" w:cs="Times New Roman"/>
+          <w:color w:val="2F5496" w:themeColor="accent1" w:themeShade="BF"/>
+          <w:sz w:val="24"/>
+          <w:szCs w:val="24"/>
+        </w:rPr>
+        <w:t>IoT</w:t>
+      </w:r>
+      <w:proofErr w:type="spellEnd"/>
+      <w:r>
+        <w:rPr>
+          <w:rFonts w:ascii="Times New Roman" w:hAnsi="Times New Roman" w:cs="Times New Roman"/>
+          <w:color w:val="2F5496" w:themeColor="accent1" w:themeShade="BF"/>
+          <w:sz w:val="24"/>
+          <w:szCs w:val="24"/>
+        </w:rPr>
+        <w:t xml:space="preserve"> </w:t>
+      </w:r>
+      <w:proofErr w:type="spellStart"/>
+      <w:r>
+        <w:rPr>
+          <w:rFonts w:ascii="Times New Roman" w:hAnsi="Times New Roman" w:cs="Times New Roman"/>
+          <w:color w:val="2F5496" w:themeColor="accent1" w:themeShade="BF"/>
+          <w:sz w:val="24"/>
+          <w:szCs w:val="24"/>
+        </w:rPr>
+        <w:t>Application</w:t>
+      </w:r>
+      <w:proofErr w:type="spellEnd"/>
+      <w:r>
+        <w:rPr>
+          <w:rFonts w:ascii="Times New Roman" w:hAnsi="Times New Roman" w:cs="Times New Roman"/>
+          <w:color w:val="2F5496" w:themeColor="accent1" w:themeShade="BF"/>
+          <w:sz w:val="24"/>
+          <w:szCs w:val="24"/>
+        </w:rPr>
+        <w:t xml:space="preserve"> in Industrial </w:t>
+      </w:r>
+      <w:proofErr w:type="spellStart"/>
+      <w:r>
+        <w:rPr>
+          <w:rFonts w:ascii="Times New Roman" w:hAnsi="Times New Roman" w:cs="Times New Roman"/>
+          <w:color w:val="2F5496" w:themeColor="accent1" w:themeShade="BF"/>
+          <w:sz w:val="24"/>
+          <w:szCs w:val="24"/>
+        </w:rPr>
+        <w:t>Processes</w:t>
+      </w:r>
+      <w:proofErr w:type="spellEnd"/>
     </w:p>
     <w:p>
       <w:pPr>
@@ -8917,51 +9015,7 @@
           <w:sz w:val="24"/>
           <w:szCs w:val="24"/>
         </w:rPr>
-        <w:t xml:space="preserve">Ver documentos de Javier Diaz para obtener información sobre </w:t>
-      </w:r>
-      <w:proofErr w:type="spellStart"/>
-      <w:r>
-        <w:rPr>
-          <w:rFonts w:ascii="Times New Roman" w:hAnsi="Times New Roman" w:cs="Times New Roman"/>
-          <w:sz w:val="24"/>
-          <w:szCs w:val="24"/>
-        </w:rPr>
-        <w:t>clustering</w:t>
-      </w:r>
-      <w:proofErr w:type="spellEnd"/>
-      <w:r>
-        <w:rPr>
-          <w:rFonts w:ascii="Times New Roman" w:hAnsi="Times New Roman" w:cs="Times New Roman"/>
-          <w:sz w:val="24"/>
-          <w:szCs w:val="24"/>
-        </w:rPr>
-        <w:t xml:space="preserve"> para data </w:t>
-      </w:r>
-      <w:proofErr w:type="spellStart"/>
-      <w:r>
-        <w:rPr>
-          <w:rFonts w:ascii="Times New Roman" w:hAnsi="Times New Roman" w:cs="Times New Roman"/>
-          <w:sz w:val="24"/>
-          <w:szCs w:val="24"/>
-        </w:rPr>
-        <w:t>streams</w:t>
-      </w:r>
-      <w:proofErr w:type="spellEnd"/>
-      <w:r>
-        <w:rPr>
-          <w:rFonts w:ascii="Times New Roman" w:hAnsi="Times New Roman" w:cs="Times New Roman"/>
-          <w:sz w:val="24"/>
-          <w:szCs w:val="24"/>
-        </w:rPr>
-        <w:t>.</w:t>
-      </w:r>
-      <w:r>
-        <w:rPr>
-          <w:rFonts w:ascii="Times New Roman" w:hAnsi="Times New Roman" w:cs="Times New Roman"/>
-          <w:sz w:val="24"/>
-          <w:szCs w:val="24"/>
-        </w:rPr>
-        <w:t xml:space="preserve"> -&gt; Buscar en la página del CIG (2018)</w:t>
+        <w:t>Cambiar máquinas de soporte vectorial por máquinas de vector soporte.</w:t>
       </w:r>
     </w:p>
     <w:p>
@@ -8983,7 +9037,7 @@
           <w:sz w:val="24"/>
           <w:szCs w:val="24"/>
         </w:rPr>
-        <w:t>Cambiar máquinas de soporte vectorial por máquinas de vector soporte.</w:t>
+        <w:t>A la hora de realizar la comparación entre propuestas, centrarnos en las diferencias en cuanto a metodología más que en los experimentos acerca de si un método es mejor que otro.</w:t>
       </w:r>
     </w:p>
     <w:p>
@@ -9005,7 +9059,43 @@
           <w:sz w:val="24"/>
           <w:szCs w:val="24"/>
         </w:rPr>
-        <w:t>A la hora de realizar la comparación entre propuestas, centrarnos en las diferencias en cuanto a metodología más que en los experimentos acerca de si un método es mejor que otro.</w:t>
+        <w:t xml:space="preserve">Al haber una revisión de </w:t>
+      </w:r>
+      <w:proofErr w:type="spellStart"/>
+      <w:r>
+        <w:rPr>
+          <w:rFonts w:ascii="Times New Roman" w:hAnsi="Times New Roman" w:cs="Times New Roman"/>
+          <w:sz w:val="24"/>
+          <w:szCs w:val="24"/>
+        </w:rPr>
+        <w:t>ensemble</w:t>
+      </w:r>
+      <w:proofErr w:type="spellEnd"/>
+      <w:r>
+        <w:rPr>
+          <w:rFonts w:ascii="Times New Roman" w:hAnsi="Times New Roman" w:cs="Times New Roman"/>
+          <w:sz w:val="24"/>
+          <w:szCs w:val="24"/>
+        </w:rPr>
+        <w:t xml:space="preserve"> de 2017, no centrarnos en las propuestas que ya están en esta revisión, sino más en aquellas que no están (comparar las propuestas que no están entre ellas y con otras propuestas que están en los métodos de </w:t>
+      </w:r>
+      <w:proofErr w:type="spellStart"/>
+      <w:r>
+        <w:rPr>
+          <w:rFonts w:ascii="Times New Roman" w:hAnsi="Times New Roman" w:cs="Times New Roman"/>
+          <w:sz w:val="24"/>
+          <w:szCs w:val="24"/>
+        </w:rPr>
+        <w:t>ensemble</w:t>
+      </w:r>
+      <w:proofErr w:type="spellEnd"/>
+      <w:r>
+        <w:rPr>
+          <w:rFonts w:ascii="Times New Roman" w:hAnsi="Times New Roman" w:cs="Times New Roman"/>
+          <w:sz w:val="24"/>
+          <w:szCs w:val="24"/>
+        </w:rPr>
+        <w:t>).</w:t>
       </w:r>
     </w:p>
     <w:p>
@@ -9027,34 +9117,42 @@
           <w:sz w:val="24"/>
           <w:szCs w:val="24"/>
         </w:rPr>
-        <w:t xml:space="preserve">Al haber una revisión de </w:t>
-      </w:r>
-      <w:proofErr w:type="spellStart"/>
-      <w:r>
-        <w:rPr>
-          <w:rFonts w:ascii="Times New Roman" w:hAnsi="Times New Roman" w:cs="Times New Roman"/>
-          <w:sz w:val="24"/>
-          <w:szCs w:val="24"/>
-        </w:rPr>
-        <w:t>ensemble</w:t>
-      </w:r>
-      <w:proofErr w:type="spellEnd"/>
-      <w:r>
-        <w:rPr>
-          <w:rFonts w:ascii="Times New Roman" w:hAnsi="Times New Roman" w:cs="Times New Roman"/>
-          <w:sz w:val="24"/>
-          <w:szCs w:val="24"/>
-        </w:rPr>
-        <w:t xml:space="preserve"> de 2017, no centrarnos en las propuestas que ya están en esta revisión, sino más en aquellas que no están (comparar las propuestas que no están entre ellas y con otras propuestas que están en los métodos de </w:t>
-      </w:r>
-      <w:proofErr w:type="spellStart"/>
-      <w:r>
-        <w:rPr>
-          <w:rFonts w:ascii="Times New Roman" w:hAnsi="Times New Roman" w:cs="Times New Roman"/>
-          <w:sz w:val="24"/>
-          <w:szCs w:val="24"/>
-        </w:rPr>
-        <w:t>ensemble</w:t>
+        <w:t>Añadir en cada una de las comparaciones entre propuestas que tratan un mismo algoritmo de aprendizaje automático para flujos de datos</w:t>
+      </w:r>
+      <w:r>
+        <w:rPr>
+          <w:rFonts w:ascii="Times New Roman" w:hAnsi="Times New Roman" w:cs="Times New Roman"/>
+          <w:sz w:val="24"/>
+          <w:szCs w:val="24"/>
+        </w:rPr>
+        <w:t xml:space="preserve"> una tabla resumen como las que se encuentra en alguna de las revisiones (por </w:t>
+      </w:r>
+      <w:proofErr w:type="gramStart"/>
+      <w:r>
+        <w:rPr>
+          <w:rFonts w:ascii="Times New Roman" w:hAnsi="Times New Roman" w:cs="Times New Roman"/>
+          <w:sz w:val="24"/>
+          <w:szCs w:val="24"/>
+        </w:rPr>
+        <w:t>ejemplo</w:t>
+      </w:r>
+      <w:proofErr w:type="gramEnd"/>
+      <w:r>
+        <w:rPr>
+          <w:rFonts w:ascii="Times New Roman" w:hAnsi="Times New Roman" w:cs="Times New Roman"/>
+          <w:sz w:val="24"/>
+          <w:szCs w:val="24"/>
+        </w:rPr>
+        <w:t xml:space="preserve"> si manejan el concept </w:t>
+      </w:r>
+      <w:proofErr w:type="spellStart"/>
+      <w:r>
+        <w:rPr>
+          <w:rFonts w:ascii="Times New Roman" w:hAnsi="Times New Roman" w:cs="Times New Roman"/>
+          <w:sz w:val="24"/>
+          <w:szCs w:val="24"/>
+        </w:rPr>
+        <w:t>drift</w:t>
       </w:r>
       <w:proofErr w:type="spellEnd"/>
       <w:r>
@@ -9085,51 +9183,7 @@
           <w:sz w:val="24"/>
           <w:szCs w:val="24"/>
         </w:rPr>
-        <w:t>Añadir en cada una de las comparaciones entre propuestas que tratan un mismo algoritmo de aprendizaje automático para flujos de datos</w:t>
-      </w:r>
-      <w:r>
-        <w:rPr>
-          <w:rFonts w:ascii="Times New Roman" w:hAnsi="Times New Roman" w:cs="Times New Roman"/>
-          <w:sz w:val="24"/>
-          <w:szCs w:val="24"/>
-        </w:rPr>
-        <w:t xml:space="preserve"> una tabla resumen como las que se encuentra en alguna de las revisiones (por </w:t>
-      </w:r>
-      <w:proofErr w:type="gramStart"/>
-      <w:r>
-        <w:rPr>
-          <w:rFonts w:ascii="Times New Roman" w:hAnsi="Times New Roman" w:cs="Times New Roman"/>
-          <w:sz w:val="24"/>
-          <w:szCs w:val="24"/>
-        </w:rPr>
-        <w:t>ejemplo</w:t>
-      </w:r>
-      <w:proofErr w:type="gramEnd"/>
-      <w:r>
-        <w:rPr>
-          <w:rFonts w:ascii="Times New Roman" w:hAnsi="Times New Roman" w:cs="Times New Roman"/>
-          <w:sz w:val="24"/>
-          <w:szCs w:val="24"/>
-        </w:rPr>
-        <w:t xml:space="preserve"> si manejan el concept </w:t>
-      </w:r>
-      <w:proofErr w:type="spellStart"/>
-      <w:r>
-        <w:rPr>
-          <w:rFonts w:ascii="Times New Roman" w:hAnsi="Times New Roman" w:cs="Times New Roman"/>
-          <w:sz w:val="24"/>
-          <w:szCs w:val="24"/>
-        </w:rPr>
-        <w:t>drift</w:t>
-      </w:r>
-      <w:proofErr w:type="spellEnd"/>
-      <w:r>
-        <w:rPr>
-          <w:rFonts w:ascii="Times New Roman" w:hAnsi="Times New Roman" w:cs="Times New Roman"/>
-          <w:sz w:val="24"/>
-          <w:szCs w:val="24"/>
-        </w:rPr>
-        <w:t>).</w:t>
+        <w:t>Poner poco de teoría de cada uno de los algoritmos de aprendizaje automático.</w:t>
       </w:r>
     </w:p>
     <w:p>
@@ -9151,7 +9205,25 @@
           <w:sz w:val="24"/>
           <w:szCs w:val="24"/>
         </w:rPr>
-        <w:t>Pedir TFM a alguna persona del grupo de investigación.</w:t>
+        <w:t xml:space="preserve">Con respecto a las propuestas que traten el aprendizaje </w:t>
+      </w:r>
+      <w:proofErr w:type="spellStart"/>
+      <w:r>
+        <w:rPr>
+          <w:rFonts w:ascii="Times New Roman" w:hAnsi="Times New Roman" w:cs="Times New Roman"/>
+          <w:sz w:val="24"/>
+          <w:szCs w:val="24"/>
+        </w:rPr>
+        <w:t>semi-supervisado</w:t>
+      </w:r>
+      <w:proofErr w:type="spellEnd"/>
+      <w:r>
+        <w:rPr>
+          <w:rFonts w:ascii="Times New Roman" w:hAnsi="Times New Roman" w:cs="Times New Roman"/>
+          <w:sz w:val="24"/>
+          <w:szCs w:val="24"/>
+        </w:rPr>
+        <w:t>, al ser pocas, meterlas dentro de las demás propuestas.</w:t>
       </w:r>
     </w:p>
     <w:p>
@@ -9173,47 +9245,8 @@
           <w:sz w:val="24"/>
           <w:szCs w:val="24"/>
         </w:rPr>
-        <w:t>Poner poco de teoría de cada uno de los algoritmos de aprendizaje automático.</w:t>
-      </w:r>
-    </w:p>
-    <w:p>
-      <w:pPr>
-        <w:pStyle w:val="Prrafodelista"/>
-        <w:numPr>
-          <w:ilvl w:val="0"/>
-          <w:numId w:val="3"/>
-        </w:numPr>
-        <w:rPr>
-          <w:rFonts w:ascii="Times New Roman" w:hAnsi="Times New Roman" w:cs="Times New Roman"/>
-          <w:sz w:val="24"/>
-          <w:szCs w:val="24"/>
-        </w:rPr>
-      </w:pPr>
-      <w:r>
-        <w:rPr>
-          <w:rFonts w:ascii="Times New Roman" w:hAnsi="Times New Roman" w:cs="Times New Roman"/>
-          <w:sz w:val="24"/>
-          <w:szCs w:val="24"/>
-        </w:rPr>
-        <w:t xml:space="preserve">Con respecto a las propuestas que traten el aprendizaje </w:t>
-      </w:r>
-      <w:proofErr w:type="spellStart"/>
-      <w:r>
-        <w:rPr>
-          <w:rFonts w:ascii="Times New Roman" w:hAnsi="Times New Roman" w:cs="Times New Roman"/>
-          <w:sz w:val="24"/>
-          <w:szCs w:val="24"/>
-        </w:rPr>
-        <w:t>semi-supervisado</w:t>
-      </w:r>
-      <w:proofErr w:type="spellEnd"/>
-      <w:r>
-        <w:rPr>
-          <w:rFonts w:ascii="Times New Roman" w:hAnsi="Times New Roman" w:cs="Times New Roman"/>
-          <w:sz w:val="24"/>
-          <w:szCs w:val="24"/>
-        </w:rPr>
-        <w:t>, al ser pocas, meterlas dentro de las demás propuestas.</w:t>
+        <w:lastRenderedPageBreak/>
+        <w:t>Tener en cuenta el orden en el que nombramos las diferentes propuestas. Por ejemplo, sería conveniente poner antes la inducción de reglas que los árboles de decisión.</w:t>
       </w:r>
       <w:bookmarkStart w:id="1" w:name="_GoBack"/>
       <w:bookmarkEnd w:id="1"/>

</xml_diff>

<commit_message>
Añadido contenido a la memoria del TFM y creado el documento de inducción de reglas
</commit_message>
<xml_diff>
--- a/Documentation/Dudas y anotaciones.docx
+++ b/Documentation/Dudas y anotaciones.docx
@@ -9614,88 +9614,155 @@
         <w:pStyle w:val="Prrafodelista"/>
         <w:rPr>
           <w:rFonts w:ascii="Times New Roman" w:hAnsi="Times New Roman" w:cs="Times New Roman"/>
-        </w:rPr>
-      </w:pPr>
-      <w:r>
+          <w:sz w:val="24"/>
+        </w:rPr>
+      </w:pPr>
+      <w:r>
+        <w:rPr>
+          <w:sz w:val="24"/>
+        </w:rPr>
+        <w:t xml:space="preserve"> </w:t>
+      </w:r>
+      <w:r>
+        <w:rPr>
+          <w:rFonts w:ascii="Times New Roman" w:hAnsi="Times New Roman" w:cs="Times New Roman"/>
+          <w:sz w:val="24"/>
+        </w:rPr>
+        <w:t>La ecuación p(</w:t>
+      </w:r>
+      <w:proofErr w:type="spellStart"/>
+      <w:proofErr w:type="gramStart"/>
+      <w:r>
+        <w:rPr>
+          <w:rFonts w:ascii="Times New Roman" w:hAnsi="Times New Roman" w:cs="Times New Roman"/>
+          <w:b/>
+          <w:sz w:val="24"/>
+        </w:rPr>
+        <w:t>x</w:t>
+      </w:r>
+      <w:r>
+        <w:rPr>
+          <w:rFonts w:ascii="Times New Roman" w:hAnsi="Times New Roman" w:cs="Times New Roman"/>
+          <w:sz w:val="24"/>
+        </w:rPr>
+        <w:t>,c</w:t>
+      </w:r>
+      <w:proofErr w:type="spellEnd"/>
+      <w:proofErr w:type="gramEnd"/>
+      <w:r>
+        <w:rPr>
+          <w:rFonts w:ascii="Times New Roman" w:hAnsi="Times New Roman" w:cs="Times New Roman"/>
+          <w:sz w:val="24"/>
+        </w:rPr>
+        <w:t>)=p(c)p(</w:t>
+      </w:r>
+      <w:proofErr w:type="spellStart"/>
+      <w:r>
+        <w:rPr>
+          <w:rFonts w:ascii="Times New Roman" w:hAnsi="Times New Roman" w:cs="Times New Roman"/>
+          <w:b/>
+          <w:sz w:val="24"/>
+        </w:rPr>
+        <w:t>x</w:t>
+      </w:r>
+      <w:r>
+        <w:rPr>
+          <w:rFonts w:ascii="Times New Roman" w:hAnsi="Times New Roman" w:cs="Times New Roman"/>
+          <w:sz w:val="24"/>
+        </w:rPr>
+        <w:t>|c</w:t>
+      </w:r>
+      <w:proofErr w:type="spellEnd"/>
+      <w:r>
+        <w:rPr>
+          <w:rFonts w:ascii="Times New Roman" w:hAnsi="Times New Roman" w:cs="Times New Roman"/>
+          <w:sz w:val="24"/>
+        </w:rPr>
+        <w:t xml:space="preserve">) no se de donde viene. Además, ¿Por qué los diferentes clasificadores bayesianos corresponden con diferentes factorizaciones </w:t>
+      </w:r>
+      <w:r>
+        <w:rPr>
+          <w:rFonts w:ascii="Times New Roman" w:hAnsi="Times New Roman" w:cs="Times New Roman"/>
+          <w:sz w:val="24"/>
+        </w:rPr>
         <w:lastRenderedPageBreak/>
-        <w:t xml:space="preserve"> </w:t>
-      </w:r>
-      <w:r>
-        <w:rPr>
-          <w:rFonts w:ascii="Times New Roman" w:hAnsi="Times New Roman" w:cs="Times New Roman"/>
-        </w:rPr>
-        <w:t>La ecuación p(</w:t>
-      </w:r>
-      <w:proofErr w:type="spellStart"/>
+        <w:t>de p(</w:t>
+      </w:r>
+      <w:proofErr w:type="spellStart"/>
+      <w:r>
+        <w:rPr>
+          <w:rFonts w:ascii="Times New Roman" w:hAnsi="Times New Roman" w:cs="Times New Roman"/>
+          <w:b/>
+          <w:sz w:val="24"/>
+        </w:rPr>
+        <w:t>x</w:t>
+      </w:r>
+      <w:r>
+        <w:rPr>
+          <w:rFonts w:ascii="Times New Roman" w:hAnsi="Times New Roman" w:cs="Times New Roman"/>
+          <w:sz w:val="24"/>
+        </w:rPr>
+        <w:t>|c</w:t>
+      </w:r>
+      <w:proofErr w:type="spellEnd"/>
+      <w:r>
+        <w:rPr>
+          <w:rFonts w:ascii="Times New Roman" w:hAnsi="Times New Roman" w:cs="Times New Roman"/>
+          <w:sz w:val="24"/>
+        </w:rPr>
+        <w:t>) si la del TAN incluye una variable predictora en la parte condicional (p(</w:t>
+      </w:r>
+      <w:proofErr w:type="spellStart"/>
+      <w:r>
+        <w:rPr>
+          <w:rFonts w:ascii="Times New Roman" w:hAnsi="Times New Roman" w:cs="Times New Roman"/>
+          <w:sz w:val="24"/>
+        </w:rPr>
+        <w:t>x_i|</w:t>
+      </w:r>
       <w:proofErr w:type="gramStart"/>
       <w:r>
         <w:rPr>
           <w:rFonts w:ascii="Times New Roman" w:hAnsi="Times New Roman" w:cs="Times New Roman"/>
-          <w:b/>
-        </w:rPr>
-        <w:t>x</w:t>
-      </w:r>
-      <w:r>
-        <w:rPr>
-          <w:rFonts w:ascii="Times New Roman" w:hAnsi="Times New Roman" w:cs="Times New Roman"/>
-        </w:rPr>
-        <w:t>,c</w:t>
-      </w:r>
-      <w:proofErr w:type="spellEnd"/>
+          <w:sz w:val="24"/>
+        </w:rPr>
+        <w:t>c,x</w:t>
+      </w:r>
       <w:proofErr w:type="gramEnd"/>
       <w:r>
         <w:rPr>
           <w:rFonts w:ascii="Times New Roman" w:hAnsi="Times New Roman" w:cs="Times New Roman"/>
-        </w:rPr>
-        <w:t>)=p(c)p(</w:t>
-      </w:r>
-      <w:proofErr w:type="spellStart"/>
-      <w:r>
-        <w:rPr>
-          <w:rFonts w:ascii="Times New Roman" w:hAnsi="Times New Roman" w:cs="Times New Roman"/>
-          <w:b/>
-        </w:rPr>
-        <w:t>x</w:t>
-      </w:r>
-      <w:r>
-        <w:rPr>
-          <w:rFonts w:ascii="Times New Roman" w:hAnsi="Times New Roman" w:cs="Times New Roman"/>
-        </w:rPr>
-        <w:t>|c</w:t>
-      </w:r>
-      <w:proofErr w:type="spellEnd"/>
-      <w:r>
-        <w:rPr>
-          <w:rFonts w:ascii="Times New Roman" w:hAnsi="Times New Roman" w:cs="Times New Roman"/>
-        </w:rPr>
-        <w:t>) no se d</w:t>
-      </w:r>
-      <w:r>
-        <w:rPr>
-          <w:rFonts w:ascii="Times New Roman" w:hAnsi="Times New Roman" w:cs="Times New Roman"/>
-        </w:rPr>
-        <w:t>e donde viene. Además, ¿Por qué los diferentes clasificadores bayesianos corresponden con diferentes factorizaciones de p(</w:t>
-      </w:r>
-      <w:proofErr w:type="spellStart"/>
-      <w:r>
-        <w:rPr>
-          <w:rFonts w:ascii="Times New Roman" w:hAnsi="Times New Roman" w:cs="Times New Roman"/>
-          <w:b/>
-        </w:rPr>
-        <w:t>x</w:t>
-      </w:r>
-      <w:r>
-        <w:rPr>
-          <w:rFonts w:ascii="Times New Roman" w:hAnsi="Times New Roman" w:cs="Times New Roman"/>
-        </w:rPr>
-        <w:t>|c</w:t>
-      </w:r>
-      <w:proofErr w:type="spellEnd"/>
-      <w:r>
-        <w:rPr>
-          <w:rFonts w:ascii="Times New Roman" w:hAnsi="Times New Roman" w:cs="Times New Roman"/>
-        </w:rPr>
-        <w:t>) si la del TAN incluye una variable predictora en la parte condicional (p(x_i|c,x_j(i)))?</w:t>
+          <w:sz w:val="24"/>
+        </w:rPr>
+        <w:t>_j</w:t>
+      </w:r>
+      <w:proofErr w:type="spellEnd"/>
+      <w:r>
+        <w:rPr>
+          <w:rFonts w:ascii="Times New Roman" w:hAnsi="Times New Roman" w:cs="Times New Roman"/>
+          <w:sz w:val="24"/>
+        </w:rPr>
+        <w:t>(i)))?</w:t>
+      </w:r>
+    </w:p>
+    <w:p>
+      <w:pPr>
+        <w:pStyle w:val="Prrafodelista"/>
+        <w:numPr>
+          <w:ilvl w:val="0"/>
+          <w:numId w:val="3"/>
+        </w:numPr>
+        <w:rPr>
+          <w:rFonts w:ascii="Times New Roman" w:hAnsi="Times New Roman" w:cs="Times New Roman"/>
+          <w:sz w:val="24"/>
+        </w:rPr>
+      </w:pPr>
+      <w:r>
+        <w:rPr>
+          <w:rFonts w:ascii="Times New Roman" w:hAnsi="Times New Roman" w:cs="Times New Roman"/>
+          <w:sz w:val="24"/>
+        </w:rPr>
+        <w:t>Si las reglas son más generales que los árboles de decisión, ¿deberíamos ponerlas en la teoría después de los árboles de decisión?</w:t>
       </w:r>
       <w:bookmarkStart w:id="1" w:name="_GoBack"/>
       <w:bookmarkEnd w:id="1"/>
@@ -9715,7 +9782,7 @@
   <w:abstractNum w:abstractNumId="0" w15:restartNumberingAfterBreak="0">
     <w:nsid w:val="63707FA9"/>
     <w:multiLevelType w:val="hybridMultilevel"/>
-    <w:tmpl w:val="8AB4B4D0"/>
+    <w:tmpl w:val="6316A51A"/>
     <w:lvl w:ilvl="0" w:tplc="0C0A0001">
       <w:start w:val="1"/>
       <w:numFmt w:val="bullet"/>

</xml_diff>